<commit_message>
add InfluxDB, Mongo, Redis
</commit_message>
<xml_diff>
--- a/01Inserts/InfluxDB.docx
+++ b/01Inserts/InfluxDB.docx
@@ -551,12 +551,14 @@
     <w:p>
       <w:pPr>
         <w:rPr>
-          <w:rFonts w:hint="eastAsia"/>
-        </w:rPr>
-      </w:pPr>
-      <w:r>
-        <w:rPr>
-          <w:highlight w:val="yellow"/>
+          <w:i/>
+          <w:u w:val="single"/>
+        </w:rPr>
+      </w:pPr>
+      <w:r>
+        <w:rPr>
+          <w:i/>
+          <w:u w:val="single"/>
         </w:rPr>
         <w:t>Imported 1000000 records in 0.24 seconds or 4218900 per second</w:t>
       </w:r>
@@ -565,7 +567,6 @@
     <w:p>
       <w:pPr>
         <w:rPr>
-          <w:rFonts w:hint="eastAsia"/>
           <w:b/>
         </w:rPr>
       </w:pPr>
@@ -593,15 +594,14 @@
         </w:numPr>
         <w:ind w:leftChars="0"/>
         <w:rPr>
+          <w:b/>
+        </w:rPr>
+      </w:pPr>
+      <w:r>
+        <w:rPr>
           <w:rFonts w:hint="eastAsia"/>
           <w:b/>
         </w:rPr>
-      </w:pPr>
-      <w:r>
-        <w:rPr>
-          <w:rFonts w:hint="eastAsia"/>
-          <w:b/>
-        </w:rPr>
         <w:t>j</w:t>
       </w:r>
       <w:r>
@@ -611,13 +611,7 @@
         <w:t>son</w:t>
       </w:r>
     </w:p>
-    <w:p>
-      <w:pPr>
-        <w:rPr>
-          <w:rFonts w:hint="eastAsia"/>
-        </w:rPr>
-      </w:pPr>
-    </w:p>
+    <w:p/>
     <w:p>
       <w:pPr>
         <w:rPr>
@@ -834,13 +828,14 @@
     <w:p>
       <w:pPr>
         <w:rPr>
-          <w:rFonts w:hint="eastAsia"/>
-          <w:highlight w:val="yellow"/>
-        </w:rPr>
-      </w:pPr>
-      <w:r>
-        <w:rPr>
-          <w:highlight w:val="yellow"/>
+          <w:i/>
+          <w:u w:val="single"/>
+        </w:rPr>
+      </w:pPr>
+      <w:r>
+        <w:rPr>
+          <w:i/>
+          <w:u w:val="single"/>
         </w:rPr>
         <w:t>Imported 1000000 records in 1.03 seconds or 971836 per second</w:t>
       </w:r>
@@ -861,15 +856,14 @@
         </w:numPr>
         <w:ind w:leftChars="0"/>
         <w:rPr>
+          <w:b/>
+        </w:rPr>
+      </w:pPr>
+      <w:r>
+        <w:rPr>
           <w:rFonts w:hint="eastAsia"/>
           <w:b/>
         </w:rPr>
-      </w:pPr>
-      <w:r>
-        <w:rPr>
-          <w:rFonts w:hint="eastAsia"/>
-          <w:b/>
-        </w:rPr>
         <w:t>j</w:t>
       </w:r>
       <w:r>
@@ -1003,15 +997,21 @@
     <w:p>
       <w:pPr>
         <w:rPr>
-          <w:rFonts w:hint="eastAsia"/>
           <w:highlight w:val="yellow"/>
         </w:rPr>
       </w:pPr>
     </w:p>
     <w:p>
-      <w:r>
-        <w:rPr>
-          <w:highlight w:val="yellow"/>
+      <w:pPr>
+        <w:rPr>
+          <w:i/>
+          <w:u w:val="single"/>
+        </w:rPr>
+      </w:pPr>
+      <w:r>
+        <w:rPr>
+          <w:i/>
+          <w:u w:val="single"/>
         </w:rPr>
         <w:t>Imported in 5800.86 seconds or 172 per second</w:t>
       </w:r>
@@ -1019,21 +1019,561 @@
     <w:p/>
     <w:p>
       <w:pPr>
-        <w:rPr>
-          <w:rFonts w:hint="eastAsia"/>
-        </w:rPr>
-      </w:pPr>
-      <w:r>
-        <w:rPr>
-          <w:rFonts w:hint="eastAsia"/>
-        </w:rPr>
-        <w:t>s</w:t>
-      </w:r>
-      <w:r>
-        <w:t>ada</w:t>
+        <w:pStyle w:val="a3"/>
+        <w:numPr>
+          <w:ilvl w:val="0"/>
+          <w:numId w:val="1"/>
+        </w:numPr>
+        <w:ind w:leftChars="0"/>
+        <w:rPr>
+          <w:b/>
+        </w:rPr>
+      </w:pPr>
+      <w:r>
+        <w:rPr>
+          <w:b/>
+        </w:rPr>
+        <w:t xml:space="preserve">SSV to JSON then </w:t>
+      </w:r>
+      <w:proofErr w:type="spellStart"/>
+      <w:r>
+        <w:rPr>
+          <w:b/>
+        </w:rPr>
+        <w:t>write_</w:t>
+      </w:r>
+      <w:proofErr w:type="gramStart"/>
+      <w:r>
+        <w:rPr>
+          <w:b/>
+        </w:rPr>
+        <w:t>points</w:t>
+      </w:r>
+      <w:proofErr w:type="spellEnd"/>
+      <w:r>
+        <w:rPr>
+          <w:b/>
+        </w:rPr>
+        <w:t>(</w:t>
+      </w:r>
+      <w:proofErr w:type="gramEnd"/>
+      <w:r>
+        <w:rPr>
+          <w:b/>
+        </w:rPr>
+        <w:t>)</w:t>
+      </w:r>
+    </w:p>
+    <w:p/>
+    <w:p>
+      <w:pPr>
+        <w:rPr>
+          <w:rFonts w:ascii="Courier New" w:hAnsi="Courier New" w:cs="Courier New"/>
+        </w:rPr>
+      </w:pPr>
+      <w:proofErr w:type="spellStart"/>
+      <w:r>
+        <w:rPr>
+          <w:rFonts w:ascii="Courier New" w:hAnsi="Courier New" w:cs="Courier New"/>
+        </w:rPr>
+        <w:t>json_body</w:t>
+      </w:r>
+      <w:proofErr w:type="spellEnd"/>
+      <w:r>
+        <w:rPr>
+          <w:rFonts w:ascii="Courier New" w:hAnsi="Courier New" w:cs="Courier New"/>
+        </w:rPr>
+        <w:t xml:space="preserve"> = []</w:t>
+      </w:r>
+    </w:p>
+    <w:p>
+      <w:pPr>
+        <w:rPr>
+          <w:rFonts w:ascii="Courier New" w:hAnsi="Courier New" w:cs="Courier New"/>
+        </w:rPr>
+      </w:pPr>
+      <w:r>
+        <w:rPr>
+          <w:rFonts w:ascii="Courier New" w:hAnsi="Courier New" w:cs="Courier New"/>
+        </w:rPr>
+        <w:t>for line in lines:</w:t>
+      </w:r>
+    </w:p>
+    <w:p>
+      <w:pPr>
+        <w:rPr>
+          <w:rFonts w:ascii="Courier New" w:hAnsi="Courier New" w:cs="Courier New"/>
+        </w:rPr>
+      </w:pPr>
+      <w:r>
+        <w:rPr>
+          <w:rFonts w:ascii="Courier New" w:hAnsi="Courier New" w:cs="Courier New"/>
+        </w:rPr>
+        <w:t xml:space="preserve">    </w:t>
+      </w:r>
+      <w:proofErr w:type="spellStart"/>
+      <w:r>
+        <w:rPr>
+          <w:rFonts w:ascii="Courier New" w:hAnsi="Courier New" w:cs="Courier New"/>
+        </w:rPr>
+        <w:t>json_</w:t>
+      </w:r>
+      <w:proofErr w:type="gramStart"/>
+      <w:r>
+        <w:rPr>
+          <w:rFonts w:ascii="Courier New" w:hAnsi="Courier New" w:cs="Courier New"/>
+        </w:rPr>
+        <w:t>body.append</w:t>
+      </w:r>
+      <w:proofErr w:type="spellEnd"/>
+      <w:proofErr w:type="gramEnd"/>
+      <w:r>
+        <w:rPr>
+          <w:rFonts w:ascii="Courier New" w:hAnsi="Courier New" w:cs="Courier New"/>
+        </w:rPr>
+        <w:t>({</w:t>
+      </w:r>
+    </w:p>
+    <w:p>
+      <w:pPr>
+        <w:rPr>
+          <w:rFonts w:ascii="Courier New" w:hAnsi="Courier New" w:cs="Courier New"/>
+        </w:rPr>
+      </w:pPr>
+      <w:r>
+        <w:rPr>
+          <w:rFonts w:ascii="Courier New" w:hAnsi="Courier New" w:cs="Courier New"/>
+        </w:rPr>
+        <w:t xml:space="preserve">            "measurement": "quotes",</w:t>
+      </w:r>
+    </w:p>
+    <w:p>
+      <w:pPr>
+        <w:rPr>
+          <w:rFonts w:ascii="Courier New" w:hAnsi="Courier New" w:cs="Courier New"/>
+        </w:rPr>
+      </w:pPr>
+      <w:r>
+        <w:rPr>
+          <w:rFonts w:ascii="Courier New" w:hAnsi="Courier New" w:cs="Courier New"/>
+        </w:rPr>
+        <w:t xml:space="preserve">            "tags": {</w:t>
+      </w:r>
+    </w:p>
+    <w:p>
+      <w:pPr>
+        <w:rPr>
+          <w:rFonts w:ascii="Courier New" w:hAnsi="Courier New" w:cs="Courier New"/>
+        </w:rPr>
+      </w:pPr>
+      <w:r>
+        <w:rPr>
+          <w:rFonts w:ascii="Courier New" w:hAnsi="Courier New" w:cs="Courier New"/>
+        </w:rPr>
+        <w:t xml:space="preserve">                "symbol": </w:t>
+      </w:r>
+      <w:proofErr w:type="gramStart"/>
+      <w:r>
+        <w:rPr>
+          <w:rFonts w:ascii="Courier New" w:hAnsi="Courier New" w:cs="Courier New"/>
+        </w:rPr>
+        <w:t>line[</w:t>
+      </w:r>
+      <w:proofErr w:type="gramEnd"/>
+      <w:r>
+        <w:rPr>
+          <w:rFonts w:ascii="Courier New" w:hAnsi="Courier New" w:cs="Courier New"/>
+        </w:rPr>
+        <w:t>0:6]</w:t>
+      </w:r>
+    </w:p>
+    <w:p>
+      <w:pPr>
+        <w:rPr>
+          <w:rFonts w:ascii="Courier New" w:hAnsi="Courier New" w:cs="Courier New"/>
+        </w:rPr>
+      </w:pPr>
+      <w:r>
+        <w:rPr>
+          <w:rFonts w:ascii="Courier New" w:hAnsi="Courier New" w:cs="Courier New"/>
+        </w:rPr>
+        <w:t xml:space="preserve">            },</w:t>
+      </w:r>
+    </w:p>
+    <w:p>
+      <w:pPr>
+        <w:rPr>
+          <w:rFonts w:ascii="Courier New" w:hAnsi="Courier New" w:cs="Courier New"/>
+        </w:rPr>
+      </w:pPr>
+      <w:r>
+        <w:rPr>
+          <w:rFonts w:ascii="Courier New" w:hAnsi="Courier New" w:cs="Courier New"/>
+        </w:rPr>
+        <w:t xml:space="preserve">            "fields": {</w:t>
+      </w:r>
+    </w:p>
+    <w:p>
+      <w:pPr>
+        <w:rPr>
+          <w:rFonts w:ascii="Courier New" w:hAnsi="Courier New" w:cs="Courier New"/>
+        </w:rPr>
+      </w:pPr>
+      <w:r>
+        <w:rPr>
+          <w:rFonts w:ascii="Courier New" w:hAnsi="Courier New" w:cs="Courier New"/>
+        </w:rPr>
+        <w:t xml:space="preserve">                "bid": float(</w:t>
+      </w:r>
+      <w:proofErr w:type="gramStart"/>
+      <w:r>
+        <w:rPr>
+          <w:rFonts w:ascii="Courier New" w:hAnsi="Courier New" w:cs="Courier New"/>
+        </w:rPr>
+        <w:t>line[</w:t>
+      </w:r>
+      <w:proofErr w:type="gramEnd"/>
+      <w:r>
+        <w:rPr>
+          <w:rFonts w:ascii="Courier New" w:hAnsi="Courier New" w:cs="Courier New"/>
+        </w:rPr>
+        <w:t>7:14]),</w:t>
       </w:r>
       <w:bookmarkStart w:id="0" w:name="_GoBack"/>
       <w:bookmarkEnd w:id="0"/>
+    </w:p>
+    <w:p>
+      <w:pPr>
+        <w:rPr>
+          <w:rFonts w:ascii="Courier New" w:hAnsi="Courier New" w:cs="Courier New"/>
+        </w:rPr>
+      </w:pPr>
+      <w:r>
+        <w:rPr>
+          <w:rFonts w:ascii="Courier New" w:hAnsi="Courier New" w:cs="Courier New"/>
+        </w:rPr>
+        <w:t xml:space="preserve">                "ask": float(</w:t>
+      </w:r>
+      <w:proofErr w:type="gramStart"/>
+      <w:r>
+        <w:rPr>
+          <w:rFonts w:ascii="Courier New" w:hAnsi="Courier New" w:cs="Courier New"/>
+        </w:rPr>
+        <w:t>line[</w:t>
+      </w:r>
+      <w:proofErr w:type="gramEnd"/>
+      <w:r>
+        <w:rPr>
+          <w:rFonts w:ascii="Courier New" w:hAnsi="Courier New" w:cs="Courier New"/>
+        </w:rPr>
+        <w:t>15:])</w:t>
+      </w:r>
+    </w:p>
+    <w:p>
+      <w:pPr>
+        <w:rPr>
+          <w:rFonts w:ascii="Courier New" w:hAnsi="Courier New" w:cs="Courier New"/>
+        </w:rPr>
+      </w:pPr>
+      <w:r>
+        <w:rPr>
+          <w:rFonts w:ascii="Courier New" w:hAnsi="Courier New" w:cs="Courier New"/>
+        </w:rPr>
+        <w:t xml:space="preserve">            }</w:t>
+      </w:r>
+    </w:p>
+    <w:p>
+      <w:pPr>
+        <w:rPr>
+          <w:rFonts w:ascii="Courier New" w:hAnsi="Courier New" w:cs="Courier New"/>
+        </w:rPr>
+      </w:pPr>
+      <w:r>
+        <w:rPr>
+          <w:rFonts w:ascii="Courier New" w:hAnsi="Courier New" w:cs="Courier New"/>
+        </w:rPr>
+        <w:t xml:space="preserve">        })</w:t>
+      </w:r>
+    </w:p>
+    <w:p>
+      <w:pPr>
+        <w:rPr>
+          <w:rFonts w:ascii="Courier New" w:hAnsi="Courier New" w:cs="Courier New"/>
+        </w:rPr>
+      </w:pPr>
+      <w:r>
+        <w:rPr>
+          <w:rFonts w:ascii="Courier New" w:hAnsi="Courier New" w:cs="Courier New"/>
+        </w:rPr>
+        <w:t xml:space="preserve">    if </w:t>
+      </w:r>
+      <w:proofErr w:type="spellStart"/>
+      <w:r>
+        <w:rPr>
+          <w:rFonts w:ascii="Courier New" w:hAnsi="Courier New" w:cs="Courier New"/>
+        </w:rPr>
+        <w:t>len</w:t>
+      </w:r>
+      <w:proofErr w:type="spellEnd"/>
+      <w:r>
+        <w:rPr>
+          <w:rFonts w:ascii="Courier New" w:hAnsi="Courier New" w:cs="Courier New"/>
+        </w:rPr>
+        <w:t>(</w:t>
+      </w:r>
+      <w:proofErr w:type="spellStart"/>
+      <w:r>
+        <w:rPr>
+          <w:rFonts w:ascii="Courier New" w:hAnsi="Courier New" w:cs="Courier New"/>
+        </w:rPr>
+        <w:t>json_body</w:t>
+      </w:r>
+      <w:proofErr w:type="spellEnd"/>
+      <w:r>
+        <w:rPr>
+          <w:rFonts w:ascii="Courier New" w:hAnsi="Courier New" w:cs="Courier New"/>
+        </w:rPr>
+        <w:t>)&gt;1024:</w:t>
+      </w:r>
+    </w:p>
+    <w:p>
+      <w:pPr>
+        <w:rPr>
+          <w:rFonts w:ascii="Courier New" w:hAnsi="Courier New" w:cs="Courier New"/>
+        </w:rPr>
+      </w:pPr>
+      <w:r>
+        <w:rPr>
+          <w:rFonts w:ascii="Courier New" w:hAnsi="Courier New" w:cs="Courier New"/>
+        </w:rPr>
+        <w:t xml:space="preserve">        </w:t>
+      </w:r>
+      <w:proofErr w:type="spellStart"/>
+      <w:proofErr w:type="gramStart"/>
+      <w:r>
+        <w:rPr>
+          <w:rFonts w:ascii="Courier New" w:hAnsi="Courier New" w:cs="Courier New"/>
+        </w:rPr>
+        <w:t>client.write</w:t>
+      </w:r>
+      <w:proofErr w:type="gramEnd"/>
+      <w:r>
+        <w:rPr>
+          <w:rFonts w:ascii="Courier New" w:hAnsi="Courier New" w:cs="Courier New"/>
+        </w:rPr>
+        <w:t>_points</w:t>
+      </w:r>
+      <w:proofErr w:type="spellEnd"/>
+      <w:r>
+        <w:rPr>
+          <w:rFonts w:ascii="Courier New" w:hAnsi="Courier New" w:cs="Courier New"/>
+        </w:rPr>
+        <w:t>(</w:t>
+      </w:r>
+      <w:proofErr w:type="spellStart"/>
+      <w:r>
+        <w:rPr>
+          <w:rFonts w:ascii="Courier New" w:hAnsi="Courier New" w:cs="Courier New"/>
+        </w:rPr>
+        <w:t>json_body</w:t>
+      </w:r>
+      <w:proofErr w:type="spellEnd"/>
+      <w:r>
+        <w:rPr>
+          <w:rFonts w:ascii="Courier New" w:hAnsi="Courier New" w:cs="Courier New"/>
+        </w:rPr>
+        <w:t>)</w:t>
+      </w:r>
+    </w:p>
+    <w:p>
+      <w:pPr>
+        <w:rPr>
+          <w:rFonts w:ascii="Courier New" w:hAnsi="Courier New" w:cs="Courier New"/>
+        </w:rPr>
+      </w:pPr>
+      <w:r>
+        <w:rPr>
+          <w:rFonts w:ascii="Courier New" w:hAnsi="Courier New" w:cs="Courier New"/>
+        </w:rPr>
+        <w:t xml:space="preserve">        </w:t>
+      </w:r>
+      <w:proofErr w:type="spellStart"/>
+      <w:r>
+        <w:rPr>
+          <w:rFonts w:ascii="Courier New" w:hAnsi="Courier New" w:cs="Courier New"/>
+        </w:rPr>
+        <w:t>json_body</w:t>
+      </w:r>
+      <w:proofErr w:type="spellEnd"/>
+      <w:r>
+        <w:rPr>
+          <w:rFonts w:ascii="Courier New" w:hAnsi="Courier New" w:cs="Courier New"/>
+        </w:rPr>
+        <w:t xml:space="preserve"> = []</w:t>
+      </w:r>
+    </w:p>
+    <w:p>
+      <w:pPr>
+        <w:rPr>
+          <w:rFonts w:ascii="Courier New" w:hAnsi="Courier New" w:cs="Courier New"/>
+        </w:rPr>
+      </w:pPr>
+      <w:proofErr w:type="spellStart"/>
+      <w:proofErr w:type="gramStart"/>
+      <w:r>
+        <w:rPr>
+          <w:rFonts w:ascii="Courier New" w:hAnsi="Courier New" w:cs="Courier New"/>
+        </w:rPr>
+        <w:t>client.write</w:t>
+      </w:r>
+      <w:proofErr w:type="gramEnd"/>
+      <w:r>
+        <w:rPr>
+          <w:rFonts w:ascii="Courier New" w:hAnsi="Courier New" w:cs="Courier New"/>
+        </w:rPr>
+        <w:t>_points</w:t>
+      </w:r>
+      <w:proofErr w:type="spellEnd"/>
+      <w:r>
+        <w:rPr>
+          <w:rFonts w:ascii="Courier New" w:hAnsi="Courier New" w:cs="Courier New"/>
+        </w:rPr>
+        <w:t>(</w:t>
+      </w:r>
+      <w:proofErr w:type="spellStart"/>
+      <w:r>
+        <w:rPr>
+          <w:rFonts w:ascii="Courier New" w:hAnsi="Courier New" w:cs="Courier New"/>
+        </w:rPr>
+        <w:t>json_body</w:t>
+      </w:r>
+      <w:proofErr w:type="spellEnd"/>
+      <w:r>
+        <w:rPr>
+          <w:rFonts w:ascii="Courier New" w:hAnsi="Courier New" w:cs="Courier New"/>
+        </w:rPr>
+        <w:t>)</w:t>
+      </w:r>
+    </w:p>
+    <w:p/>
+    <w:p>
+      <w:pPr>
+        <w:rPr>
+          <w:i/>
+          <w:u w:val="single"/>
+        </w:rPr>
+      </w:pPr>
+      <w:r>
+        <w:rPr>
+          <w:i/>
+          <w:u w:val="single"/>
+        </w:rPr>
+        <w:t>Imported 1000000 records in 16.35 seconds or 61147 per second</w:t>
+      </w:r>
+    </w:p>
+    <w:p/>
+    <w:p>
+      <w:pPr>
+        <w:pStyle w:val="a3"/>
+        <w:numPr>
+          <w:ilvl w:val="0"/>
+          <w:numId w:val="1"/>
+        </w:numPr>
+        <w:ind w:leftChars="0"/>
+        <w:rPr>
+          <w:rFonts w:hint="eastAsia"/>
+          <w:b/>
+        </w:rPr>
+      </w:pPr>
+      <w:r>
+        <w:rPr>
+          <w:b/>
+        </w:rPr>
+        <w:t>Batch size changed from 1024 to 4096</w:t>
+      </w:r>
+    </w:p>
+    <w:p/>
+    <w:p>
+      <w:pPr>
+        <w:rPr>
+          <w:rFonts w:ascii="Courier New" w:hAnsi="Courier New" w:cs="Courier New"/>
+        </w:rPr>
+      </w:pPr>
+      <w:r>
+        <w:rPr>
+          <w:rFonts w:ascii="Courier New" w:hAnsi="Courier New" w:cs="Courier New"/>
+        </w:rPr>
+        <w:t xml:space="preserve">if </w:t>
+      </w:r>
+      <w:proofErr w:type="spellStart"/>
+      <w:r>
+        <w:rPr>
+          <w:rFonts w:ascii="Courier New" w:hAnsi="Courier New" w:cs="Courier New"/>
+        </w:rPr>
+        <w:t>len</w:t>
+      </w:r>
+      <w:proofErr w:type="spellEnd"/>
+      <w:r>
+        <w:rPr>
+          <w:rFonts w:ascii="Courier New" w:hAnsi="Courier New" w:cs="Courier New"/>
+        </w:rPr>
+        <w:t>(</w:t>
+      </w:r>
+      <w:proofErr w:type="spellStart"/>
+      <w:r>
+        <w:rPr>
+          <w:rFonts w:ascii="Courier New" w:hAnsi="Courier New" w:cs="Courier New"/>
+        </w:rPr>
+        <w:t>json_body</w:t>
+      </w:r>
+      <w:proofErr w:type="spellEnd"/>
+      <w:r>
+        <w:rPr>
+          <w:rFonts w:ascii="Courier New" w:hAnsi="Courier New" w:cs="Courier New"/>
+        </w:rPr>
+        <w:t>)&gt;4096:</w:t>
+      </w:r>
+    </w:p>
+    <w:p>
+      <w:pPr>
+        <w:rPr>
+          <w:rFonts w:hint="eastAsia"/>
+        </w:rPr>
+      </w:pPr>
+    </w:p>
+    <w:p>
+      <w:pPr>
+        <w:rPr>
+          <w:i/>
+          <w:u w:val="single"/>
+        </w:rPr>
+      </w:pPr>
+      <w:r>
+        <w:rPr>
+          <w:i/>
+          <w:u w:val="single"/>
+        </w:rPr>
+        <w:t>Imported 1000000 records in 14.82 seconds or 67472 per second</w:t>
+      </w:r>
+    </w:p>
+    <w:p/>
+    <w:p>
+      <w:pPr>
+        <w:rPr>
+          <w:rFonts w:hint="eastAsia"/>
+        </w:rPr>
+      </w:pPr>
+      <w:proofErr w:type="spellStart"/>
+      <w:r>
+        <w:rPr>
+          <w:rFonts w:hint="eastAsia"/>
+        </w:rPr>
+        <w:t>a</w:t>
+      </w:r>
+      <w:r>
+        <w:t>dasda</w:t>
+      </w:r>
+      <w:proofErr w:type="spellEnd"/>
     </w:p>
     <w:sectPr>
       <w:pgSz w:w="11906" w:h="16838"/>

</xml_diff>